<commit_message>
Dodat nacin logovanja admina.
</commit_message>
<xml_diff>
--- a/Faza2/SSU/2.1.funkcionalnost_login.docx
+++ b/Faza2/SSU/2.1.funkcionalnost_login.docx
@@ -1779,6 +1779,43 @@
         </w:rPr>
         <w:t>ko su podaci tačni, on ulazi u admin režim rada.</w:t>
       </w:r>
+      <w:r>
+        <w:rPr>
+          <w:sz w:val="26"/>
+          <w:szCs w:val="26"/>
+          <w:lang w:val="sr-Latn-RS"/>
+        </w:rPr>
+        <w:t xml:space="preserve"> </w:t>
+      </w:r>
+      <w:r>
+        <w:rPr>
+          <w:i/>
+          <w:sz w:val="26"/>
+          <w:szCs w:val="26"/>
+          <w:lang w:val="sr-Latn-RS"/>
+        </w:rPr>
+        <w:t>(Napomena: Admin se loguje sa e-mailom:ad000000d@student</w:t>
+      </w:r>
+      <w:r>
+        <w:rPr>
+          <w:i/>
+          <w:sz w:val="26"/>
+          <w:szCs w:val="26"/>
+          <w:lang w:val="sr-Latn-RS"/>
+        </w:rPr>
+        <w:t>.etf.bg.ac.rs, taj mejl zna samo admin</w:t>
+      </w:r>
+      <w:r>
+        <w:rPr>
+          <w:i/>
+          <w:sz w:val="26"/>
+          <w:szCs w:val="26"/>
+          <w:lang w:val="sr-Latn-RS"/>
+        </w:rPr>
+        <w:t>).</w:t>
+      </w:r>
+      <w:bookmarkStart w:id="0" w:name="_GoBack"/>
+      <w:bookmarkEnd w:id="0"/>
     </w:p>
     <w:p>
       <w:pPr>
@@ -1846,21 +1883,7 @@
           <w:szCs w:val="28"/>
           <w:lang w:val="sr-Latn-RS"/>
         </w:rPr>
-        <w:t>đ</w:t>
-      </w:r>
-      <w:bookmarkStart w:id="0" w:name="_GoBack"/>
-      <w:bookmarkEnd w:id="0"/>
-      <w:r>
-        <w:rPr>
-          <w:rStyle w:val="IntenseReference"/>
-          <w:bCs w:val="0"/>
-          <w:smallCaps w:val="0"/>
-          <w:color w:val="auto"/>
-          <w:sz w:val="28"/>
-          <w:szCs w:val="28"/>
-          <w:lang w:val="sr-Latn-RS"/>
-        </w:rPr>
-        <w:t>aja</w:t>
+        <w:t>đaja</w:t>
       </w:r>
     </w:p>
     <w:p>
@@ -2125,6 +2148,7 @@
           <w:szCs w:val="26"/>
           <w:lang w:val="sr-Latn-RS"/>
         </w:rPr>
+        <w:lastRenderedPageBreak/>
         <w:t xml:space="preserve">2b) </w:t>
       </w:r>
       <w:r>

</xml_diff>

<commit_message>
Dodato detaljnije objasnjenje login-a u prototipu
</commit_message>
<xml_diff>
--- a/Faza2/SSU/2.1.funkcionalnost_login.docx
+++ b/Faza2/SSU/2.1.funkcionalnost_login.docx
@@ -1,6 +1,6 @@
 
 <file path=word/document.xml><?xml version="1.0" encoding="utf-8"?>
-<w:document xmlns:wpc="http://schemas.microsoft.com/office/word/2010/wordprocessingCanvas" xmlns:cx="http://schemas.microsoft.com/office/drawing/2014/chartex" xmlns:cx1="http://schemas.microsoft.com/office/drawing/2015/9/8/chartex" xmlns:mc="http://schemas.openxmlformats.org/markup-compatibility/2006" xmlns:o="urn:schemas-microsoft-com:office:office" xmlns:r="http://schemas.openxmlformats.org/officeDocument/2006/relationships" xmlns:m="http://schemas.openxmlformats.org/officeDocument/2006/math" xmlns:v="urn:schemas-microsoft-com:vml" xmlns:wp14="http://schemas.microsoft.com/office/word/2010/wordprocessingDrawing" xmlns:wp="http://schemas.openxmlformats.org/drawingml/2006/wordprocessingDrawing" xmlns:w10="urn:schemas-microsoft-com:office:word" xmlns:w="http://schemas.openxmlformats.org/wordprocessingml/2006/main" xmlns:w14="http://schemas.microsoft.com/office/word/2010/wordml" xmlns:w15="http://schemas.microsoft.com/office/word/2012/wordml" xmlns:w16se="http://schemas.microsoft.com/office/word/2015/wordml/symex" xmlns:wpg="http://schemas.microsoft.com/office/word/2010/wordprocessingGroup" xmlns:wpi="http://schemas.microsoft.com/office/word/2010/wordprocessingInk" xmlns:wne="http://schemas.microsoft.com/office/word/2006/wordml" xmlns:wps="http://schemas.microsoft.com/office/word/2010/wordprocessingShape" mc:Ignorable="w14 w15 w16se wp14">
+<w:document xmlns:wpc="http://schemas.microsoft.com/office/word/2010/wordprocessingCanvas" xmlns:cx="http://schemas.microsoft.com/office/drawing/2014/chartex" xmlns:cx1="http://schemas.microsoft.com/office/drawing/2015/9/8/chartex" xmlns:cx2="http://schemas.microsoft.com/office/drawing/2015/10/21/chartex" xmlns:cx3="http://schemas.microsoft.com/office/drawing/2016/5/9/chartex" xmlns:cx4="http://schemas.microsoft.com/office/drawing/2016/5/10/chartex" xmlns:cx5="http://schemas.microsoft.com/office/drawing/2016/5/11/chartex" xmlns:cx6="http://schemas.microsoft.com/office/drawing/2016/5/12/chartex" xmlns:cx7="http://schemas.microsoft.com/office/drawing/2016/5/13/chartex" xmlns:cx8="http://schemas.microsoft.com/office/drawing/2016/5/14/chartex" xmlns:mc="http://schemas.openxmlformats.org/markup-compatibility/2006" xmlns:aink="http://schemas.microsoft.com/office/drawing/2016/ink" xmlns:am3d="http://schemas.microsoft.com/office/drawing/2017/model3d" xmlns:o="urn:schemas-microsoft-com:office:office" xmlns:oel="http://schemas.microsoft.com/office/2019/extlst" xmlns:r="http://schemas.openxmlformats.org/officeDocument/2006/relationships" xmlns:m="http://schemas.openxmlformats.org/officeDocument/2006/math" xmlns:v="urn:schemas-microsoft-com:vml" xmlns:wp14="http://schemas.microsoft.com/office/word/2010/wordprocessingDrawing" xmlns:wp="http://schemas.openxmlformats.org/drawingml/2006/wordprocessingDrawing" xmlns:w10="urn:schemas-microsoft-com:office:word" xmlns:w="http://schemas.openxmlformats.org/wordprocessingml/2006/main" xmlns:w14="http://schemas.microsoft.com/office/word/2010/wordml" xmlns:w15="http://schemas.microsoft.com/office/word/2012/wordml" xmlns:w16cex="http://schemas.microsoft.com/office/word/2018/wordml/cex" xmlns:w16cid="http://schemas.microsoft.com/office/word/2016/wordml/cid" xmlns:w16="http://schemas.microsoft.com/office/word/2018/wordml" xmlns:w16sdtdh="http://schemas.microsoft.com/office/word/2020/wordml/sdtdatahash" xmlns:w16se="http://schemas.microsoft.com/office/word/2015/wordml/symex" xmlns:wpg="http://schemas.microsoft.com/office/word/2010/wordprocessingGroup" xmlns:wpi="http://schemas.microsoft.com/office/word/2010/wordprocessingInk" xmlns:wne="http://schemas.microsoft.com/office/word/2006/wordml" xmlns:wps="http://schemas.microsoft.com/office/word/2010/wordprocessingShape" mc:Ignorable="w14 w15 w16se w16cid w16 w16cex w16sdtdh wp14">
   <w:body>
     <w:p>
       <w:pPr>
@@ -777,7 +777,6 @@
           <w:szCs w:val="36"/>
         </w:rPr>
       </w:pPr>
-      <w:proofErr w:type="spellStart"/>
       <w:r>
         <w:rPr>
           <w:b/>
@@ -786,7 +785,6 @@
         </w:rPr>
         <w:t>Uvod</w:t>
       </w:r>
-      <w:proofErr w:type="spellEnd"/>
     </w:p>
     <w:p>
       <w:pPr>
@@ -801,7 +799,6 @@
           <w:szCs w:val="32"/>
         </w:rPr>
       </w:pPr>
-      <w:proofErr w:type="spellStart"/>
       <w:r>
         <w:rPr>
           <w:b/>
@@ -810,7 +807,6 @@
         </w:rPr>
         <w:t>Rezime</w:t>
       </w:r>
-      <w:proofErr w:type="spellEnd"/>
     </w:p>
     <w:p>
       <w:pPr>
@@ -822,70 +818,27 @@
           <w:lang w:val="sr-Latn-RS"/>
         </w:rPr>
       </w:pPr>
-      <w:proofErr w:type="spellStart"/>
-      <w:r>
-        <w:rPr>
-          <w:sz w:val="26"/>
-          <w:szCs w:val="26"/>
-        </w:rPr>
-        <w:t>Registrovani</w:t>
-      </w:r>
-      <w:proofErr w:type="spellEnd"/>
-      <w:r>
-        <w:rPr>
-          <w:sz w:val="26"/>
-          <w:szCs w:val="26"/>
-        </w:rPr>
-        <w:t xml:space="preserve"> </w:t>
-      </w:r>
-      <w:proofErr w:type="spellStart"/>
-      <w:r>
-        <w:rPr>
-          <w:sz w:val="26"/>
-          <w:szCs w:val="26"/>
-        </w:rPr>
-        <w:t>korisnik</w:t>
-      </w:r>
-      <w:proofErr w:type="spellEnd"/>
-      <w:r>
-        <w:rPr>
-          <w:sz w:val="26"/>
-          <w:szCs w:val="26"/>
-        </w:rPr>
-        <w:t xml:space="preserve"> </w:t>
-      </w:r>
-      <w:proofErr w:type="spellStart"/>
-      <w:r>
-        <w:rPr>
-          <w:sz w:val="26"/>
-          <w:szCs w:val="26"/>
-        </w:rPr>
-        <w:t>i</w:t>
-      </w:r>
-      <w:proofErr w:type="spellEnd"/>
-      <w:r>
-        <w:rPr>
-          <w:sz w:val="26"/>
-          <w:szCs w:val="26"/>
-        </w:rPr>
-        <w:t xml:space="preserve"> administrator</w:t>
-      </w:r>
-      <w:r>
-        <w:rPr>
-          <w:sz w:val="26"/>
-          <w:szCs w:val="26"/>
-        </w:rPr>
-        <w:t xml:space="preserve"> </w:t>
-      </w:r>
-      <w:proofErr w:type="spellStart"/>
-      <w:r>
-        <w:rPr>
-          <w:sz w:val="26"/>
-          <w:szCs w:val="26"/>
-        </w:rPr>
-        <w:t>mo</w:t>
-      </w:r>
-      <w:proofErr w:type="spellEnd"/>
+      <w:r>
+        <w:rPr>
+          <w:sz w:val="26"/>
+          <w:szCs w:val="26"/>
+        </w:rPr>
+        <w:t>Registrovani korisnik</w:t>
+      </w:r>
+      <w:r>
+        <w:rPr>
+          <w:sz w:val="26"/>
+          <w:szCs w:val="26"/>
+        </w:rPr>
+        <w:t xml:space="preserve"> i administrator</w:t>
+      </w:r>
+      <w:r>
+        <w:rPr>
+          <w:sz w:val="26"/>
+          <w:szCs w:val="26"/>
+        </w:rPr>
+        <w:t xml:space="preserve"> mo</w:t>
+      </w:r>
       <w:r>
         <w:rPr>
           <w:sz w:val="26"/>
@@ -937,311 +890,12 @@
           <w:lang w:val="sr-Latn-RS"/>
         </w:rPr>
       </w:pPr>
-      <w:proofErr w:type="spellStart"/>
-      <w:r>
-        <w:rPr>
-          <w:sz w:val="26"/>
-          <w:szCs w:val="26"/>
-        </w:rPr>
-        <w:t>Dokument</w:t>
-      </w:r>
-      <w:proofErr w:type="spellEnd"/>
-      <w:r>
-        <w:rPr>
-          <w:sz w:val="26"/>
-          <w:szCs w:val="26"/>
-        </w:rPr>
-        <w:t xml:space="preserve"> </w:t>
-      </w:r>
-      <w:proofErr w:type="spellStart"/>
-      <w:proofErr w:type="gramStart"/>
-      <w:r>
-        <w:rPr>
-          <w:sz w:val="26"/>
-          <w:szCs w:val="26"/>
-        </w:rPr>
-        <w:t>će</w:t>
-      </w:r>
-      <w:proofErr w:type="spellEnd"/>
-      <w:proofErr w:type="gramEnd"/>
-      <w:r>
-        <w:rPr>
-          <w:sz w:val="26"/>
-          <w:szCs w:val="26"/>
-        </w:rPr>
-        <w:t xml:space="preserve"> </w:t>
-      </w:r>
-      <w:proofErr w:type="spellStart"/>
-      <w:r>
-        <w:rPr>
-          <w:sz w:val="26"/>
-          <w:szCs w:val="26"/>
-        </w:rPr>
-        <w:t>koristiti</w:t>
-      </w:r>
-      <w:proofErr w:type="spellEnd"/>
-      <w:r>
-        <w:rPr>
-          <w:sz w:val="26"/>
-          <w:szCs w:val="26"/>
-        </w:rPr>
-        <w:t xml:space="preserve"> </w:t>
-      </w:r>
-      <w:proofErr w:type="spellStart"/>
-      <w:r>
-        <w:rPr>
-          <w:sz w:val="26"/>
-          <w:szCs w:val="26"/>
-        </w:rPr>
-        <w:t>svi</w:t>
-      </w:r>
-      <w:proofErr w:type="spellEnd"/>
-      <w:r>
-        <w:rPr>
-          <w:sz w:val="26"/>
-          <w:szCs w:val="26"/>
-        </w:rPr>
-        <w:t xml:space="preserve"> </w:t>
-      </w:r>
-      <w:proofErr w:type="spellStart"/>
-      <w:r>
-        <w:rPr>
-          <w:sz w:val="26"/>
-          <w:szCs w:val="26"/>
-        </w:rPr>
-        <w:t>članovi</w:t>
-      </w:r>
-      <w:proofErr w:type="spellEnd"/>
-      <w:r>
-        <w:rPr>
-          <w:sz w:val="26"/>
-          <w:szCs w:val="26"/>
-        </w:rPr>
-        <w:t xml:space="preserve"> </w:t>
-      </w:r>
-      <w:proofErr w:type="spellStart"/>
-      <w:r>
-        <w:rPr>
-          <w:sz w:val="26"/>
-          <w:szCs w:val="26"/>
-        </w:rPr>
-        <w:t>projektnog</w:t>
-      </w:r>
-      <w:proofErr w:type="spellEnd"/>
-      <w:r>
-        <w:rPr>
-          <w:sz w:val="26"/>
-          <w:szCs w:val="26"/>
-        </w:rPr>
-        <w:t xml:space="preserve"> </w:t>
-      </w:r>
-      <w:proofErr w:type="spellStart"/>
-      <w:r>
-        <w:rPr>
-          <w:sz w:val="26"/>
-          <w:szCs w:val="26"/>
-        </w:rPr>
-        <w:t>tima</w:t>
-      </w:r>
-      <w:proofErr w:type="spellEnd"/>
-      <w:r>
-        <w:rPr>
-          <w:sz w:val="26"/>
-          <w:szCs w:val="26"/>
-        </w:rPr>
-        <w:t xml:space="preserve"> u </w:t>
-      </w:r>
-      <w:proofErr w:type="spellStart"/>
-      <w:r>
-        <w:rPr>
-          <w:sz w:val="26"/>
-          <w:szCs w:val="26"/>
-        </w:rPr>
-        <w:t>razvoju</w:t>
-      </w:r>
-      <w:proofErr w:type="spellEnd"/>
-      <w:r>
-        <w:rPr>
-          <w:sz w:val="26"/>
-          <w:szCs w:val="26"/>
-        </w:rPr>
-        <w:t xml:space="preserve"> </w:t>
-      </w:r>
-      <w:proofErr w:type="spellStart"/>
-      <w:r>
-        <w:rPr>
-          <w:sz w:val="26"/>
-          <w:szCs w:val="26"/>
-        </w:rPr>
-        <w:t>projekta</w:t>
-      </w:r>
-      <w:proofErr w:type="spellEnd"/>
-      <w:r>
-        <w:rPr>
-          <w:sz w:val="26"/>
-          <w:szCs w:val="26"/>
-        </w:rPr>
-        <w:t xml:space="preserve"> </w:t>
-      </w:r>
-      <w:proofErr w:type="spellStart"/>
-      <w:r>
-        <w:rPr>
-          <w:sz w:val="26"/>
-          <w:szCs w:val="26"/>
-        </w:rPr>
-        <w:t>i</w:t>
-      </w:r>
-      <w:proofErr w:type="spellEnd"/>
-      <w:r>
-        <w:rPr>
-          <w:sz w:val="26"/>
-          <w:szCs w:val="26"/>
-        </w:rPr>
-        <w:t xml:space="preserve"> </w:t>
-      </w:r>
-      <w:proofErr w:type="spellStart"/>
-      <w:r>
-        <w:rPr>
-          <w:sz w:val="26"/>
-          <w:szCs w:val="26"/>
-        </w:rPr>
-        <w:t>testiranju</w:t>
-      </w:r>
-      <w:proofErr w:type="spellEnd"/>
-      <w:r>
-        <w:rPr>
-          <w:sz w:val="26"/>
-          <w:szCs w:val="26"/>
-        </w:rPr>
-        <w:t xml:space="preserve"> a </w:t>
-      </w:r>
-      <w:proofErr w:type="spellStart"/>
-      <w:r>
-        <w:rPr>
-          <w:sz w:val="26"/>
-          <w:szCs w:val="26"/>
-        </w:rPr>
-        <w:t>može</w:t>
-      </w:r>
-      <w:proofErr w:type="spellEnd"/>
-      <w:r>
-        <w:rPr>
-          <w:sz w:val="26"/>
-          <w:szCs w:val="26"/>
-        </w:rPr>
-        <w:t xml:space="preserve"> se </w:t>
-      </w:r>
-      <w:proofErr w:type="spellStart"/>
-      <w:r>
-        <w:rPr>
-          <w:sz w:val="26"/>
-          <w:szCs w:val="26"/>
-        </w:rPr>
-        <w:t>koristiti</w:t>
-      </w:r>
-      <w:proofErr w:type="spellEnd"/>
-      <w:r>
-        <w:rPr>
-          <w:sz w:val="26"/>
-          <w:szCs w:val="26"/>
-        </w:rPr>
-        <w:t xml:space="preserve"> </w:t>
-      </w:r>
-      <w:proofErr w:type="spellStart"/>
-      <w:r>
-        <w:rPr>
-          <w:sz w:val="26"/>
-          <w:szCs w:val="26"/>
-        </w:rPr>
-        <w:t>i</w:t>
-      </w:r>
-      <w:proofErr w:type="spellEnd"/>
-      <w:r>
-        <w:rPr>
-          <w:sz w:val="26"/>
-          <w:szCs w:val="26"/>
-        </w:rPr>
-        <w:t xml:space="preserve"> </w:t>
-      </w:r>
-      <w:proofErr w:type="spellStart"/>
-      <w:r>
-        <w:rPr>
-          <w:sz w:val="26"/>
-          <w:szCs w:val="26"/>
-        </w:rPr>
-        <w:t>pri</w:t>
-      </w:r>
-      <w:proofErr w:type="spellEnd"/>
-      <w:r>
-        <w:rPr>
-          <w:sz w:val="26"/>
-          <w:szCs w:val="26"/>
-        </w:rPr>
-        <w:t xml:space="preserve"> </w:t>
-      </w:r>
-      <w:proofErr w:type="spellStart"/>
-      <w:r>
-        <w:rPr>
-          <w:sz w:val="26"/>
-          <w:szCs w:val="26"/>
-        </w:rPr>
-        <w:t>pisanju</w:t>
-      </w:r>
-      <w:proofErr w:type="spellEnd"/>
-      <w:r>
-        <w:rPr>
-          <w:sz w:val="26"/>
-          <w:szCs w:val="26"/>
-        </w:rPr>
-        <w:t xml:space="preserve"> </w:t>
-      </w:r>
-      <w:proofErr w:type="spellStart"/>
-      <w:r>
-        <w:rPr>
-          <w:sz w:val="26"/>
-          <w:szCs w:val="26"/>
-        </w:rPr>
-        <w:t>uputstva</w:t>
-      </w:r>
-      <w:proofErr w:type="spellEnd"/>
-      <w:r>
-        <w:rPr>
-          <w:sz w:val="26"/>
-          <w:szCs w:val="26"/>
-        </w:rPr>
-        <w:t xml:space="preserve"> </w:t>
-      </w:r>
-      <w:proofErr w:type="spellStart"/>
-      <w:r>
-        <w:rPr>
-          <w:sz w:val="26"/>
-          <w:szCs w:val="26"/>
-        </w:rPr>
-        <w:t>za</w:t>
-      </w:r>
-      <w:proofErr w:type="spellEnd"/>
-      <w:r>
-        <w:rPr>
-          <w:sz w:val="26"/>
-          <w:szCs w:val="26"/>
-        </w:rPr>
-        <w:t xml:space="preserve"> </w:t>
-      </w:r>
-      <w:proofErr w:type="spellStart"/>
-      <w:r>
-        <w:rPr>
-          <w:sz w:val="26"/>
-          <w:szCs w:val="26"/>
-        </w:rPr>
-        <w:t>upotrebu</w:t>
-      </w:r>
-      <w:proofErr w:type="spellEnd"/>
-      <w:r>
-        <w:rPr>
-          <w:sz w:val="26"/>
-          <w:szCs w:val="26"/>
-        </w:rPr>
-        <w:t>.</w:t>
+      <w:r>
+        <w:rPr>
+          <w:sz w:val="26"/>
+          <w:szCs w:val="26"/>
+        </w:rPr>
+        <w:t>Dokument će koristiti svi članovi projektnog tima u razvoju projekta i testiranju a može se koristiti i pri pisanju uputstva za upotrebu.</w:t>
       </w:r>
     </w:p>
     <w:p>
@@ -1444,133 +1098,12 @@
                 <w:szCs w:val="26"/>
               </w:rPr>
             </w:pPr>
-            <w:proofErr w:type="spellStart"/>
             <w:r>
               <w:rPr>
                 <w:sz w:val="26"/>
                 <w:szCs w:val="26"/>
               </w:rPr>
-              <w:t>Šta</w:t>
-            </w:r>
-            <w:proofErr w:type="spellEnd"/>
-            <w:r>
-              <w:rPr>
-                <w:sz w:val="26"/>
-                <w:szCs w:val="26"/>
-              </w:rPr>
-              <w:t xml:space="preserve"> se </w:t>
-            </w:r>
-            <w:proofErr w:type="spellStart"/>
-            <w:r>
-              <w:rPr>
-                <w:sz w:val="26"/>
-                <w:szCs w:val="26"/>
-              </w:rPr>
-              <w:t>dešava</w:t>
-            </w:r>
-            <w:proofErr w:type="spellEnd"/>
-            <w:r>
-              <w:rPr>
-                <w:sz w:val="26"/>
-                <w:szCs w:val="26"/>
-              </w:rPr>
-              <w:t xml:space="preserve"> </w:t>
-            </w:r>
-            <w:proofErr w:type="spellStart"/>
-            <w:r>
-              <w:rPr>
-                <w:sz w:val="26"/>
-                <w:szCs w:val="26"/>
-              </w:rPr>
-              <w:t>ako</w:t>
-            </w:r>
-            <w:proofErr w:type="spellEnd"/>
-            <w:r>
-              <w:rPr>
-                <w:sz w:val="26"/>
-                <w:szCs w:val="26"/>
-              </w:rPr>
-              <w:t xml:space="preserve"> je </w:t>
-            </w:r>
-            <w:proofErr w:type="spellStart"/>
-            <w:r>
-              <w:rPr>
-                <w:sz w:val="26"/>
-                <w:szCs w:val="26"/>
-              </w:rPr>
-              <w:t>korisnik</w:t>
-            </w:r>
-            <w:proofErr w:type="spellEnd"/>
-            <w:r>
-              <w:rPr>
-                <w:sz w:val="26"/>
-                <w:szCs w:val="26"/>
-              </w:rPr>
-              <w:t xml:space="preserve"> </w:t>
-            </w:r>
-            <w:proofErr w:type="spellStart"/>
-            <w:r>
-              <w:rPr>
-                <w:sz w:val="26"/>
-                <w:szCs w:val="26"/>
-              </w:rPr>
-              <w:t>zaboravio</w:t>
-            </w:r>
-            <w:proofErr w:type="spellEnd"/>
-            <w:r>
-              <w:rPr>
-                <w:sz w:val="26"/>
-                <w:szCs w:val="26"/>
-              </w:rPr>
-              <w:t xml:space="preserve"> </w:t>
-            </w:r>
-            <w:proofErr w:type="spellStart"/>
-            <w:r>
-              <w:rPr>
-                <w:sz w:val="26"/>
-                <w:szCs w:val="26"/>
-              </w:rPr>
-              <w:t>imejl</w:t>
-            </w:r>
-            <w:proofErr w:type="spellEnd"/>
-            <w:r>
-              <w:rPr>
-                <w:sz w:val="26"/>
-                <w:szCs w:val="26"/>
-              </w:rPr>
-              <w:t xml:space="preserve"> </w:t>
-            </w:r>
-            <w:proofErr w:type="spellStart"/>
-            <w:r>
-              <w:rPr>
-                <w:sz w:val="26"/>
-                <w:szCs w:val="26"/>
-              </w:rPr>
-              <w:t>ili</w:t>
-            </w:r>
-            <w:proofErr w:type="spellEnd"/>
-            <w:r>
-              <w:rPr>
-                <w:sz w:val="26"/>
-                <w:szCs w:val="26"/>
-              </w:rPr>
-              <w:t xml:space="preserve"> </w:t>
-            </w:r>
-            <w:proofErr w:type="spellStart"/>
-            <w:r>
-              <w:rPr>
-                <w:sz w:val="26"/>
-                <w:szCs w:val="26"/>
-              </w:rPr>
-              <w:t>lozinku</w:t>
-            </w:r>
-            <w:proofErr w:type="spellEnd"/>
-            <w:r>
-              <w:rPr>
-                <w:sz w:val="26"/>
-                <w:szCs w:val="26"/>
-              </w:rPr>
-              <w:t>?</w:t>
+              <w:t>Šta se dešava ako je korisnik zaboravio imejl ili lozinku?</w:t>
             </w:r>
           </w:p>
         </w:tc>
@@ -1794,7 +1327,7 @@
           <w:szCs w:val="26"/>
           <w:lang w:val="sr-Latn-RS"/>
         </w:rPr>
-        <w:t>(Napomena: Admin se loguje sa e-mailom:ad000000d@student</w:t>
+        <w:t xml:space="preserve">(Napomena: </w:t>
       </w:r>
       <w:r>
         <w:rPr>
@@ -1803,7 +1336,28 @@
           <w:szCs w:val="26"/>
           <w:lang w:val="sr-Latn-RS"/>
         </w:rPr>
-        <w:t>.etf.bg.ac.rs, taj mejl zna samo admin</w:t>
+        <w:t xml:space="preserve">U prototipu je dovoljno uneti bilo koju adresu u ispravnom formatu studentske email adrese, i bilo koju lozinku. Za admin mod uneti adresu </w:t>
+      </w:r>
+      <w:hyperlink r:id="rId8" w:history="1">
+        <w:r>
+          <w:rPr>
+            <w:rStyle w:val="Hyperlink"/>
+            <w:i/>
+            <w:sz w:val="26"/>
+            <w:szCs w:val="26"/>
+            <w:lang w:val="sr-Latn-RS"/>
+          </w:rPr>
+          <w:t>ad000000d@student.etf.bg.ac.rs</w:t>
+        </w:r>
+      </w:hyperlink>
+      <w:r>
+        <w:rPr>
+          <w:i/>
+          <w:sz w:val="26"/>
+          <w:szCs w:val="26"/>
+          <w:lang w:val="sr-Latn-RS"/>
+        </w:rPr>
+        <w:t xml:space="preserve"> i bilo koju lozinku</w:t>
       </w:r>
       <w:r>
         <w:rPr>
@@ -1834,7 +1388,6 @@
           <w:szCs w:val="32"/>
         </w:rPr>
       </w:pPr>
-      <w:proofErr w:type="spellStart"/>
       <w:r>
         <w:rPr>
           <w:rStyle w:val="IntenseReference"/>
@@ -1844,33 +1397,8 @@
           <w:sz w:val="32"/>
           <w:szCs w:val="32"/>
         </w:rPr>
-        <w:t>Tok</w:t>
-      </w:r>
-      <w:proofErr w:type="spellEnd"/>
-      <w:r>
-        <w:rPr>
-          <w:rStyle w:val="IntenseReference"/>
-          <w:bCs w:val="0"/>
-          <w:smallCaps w:val="0"/>
-          <w:color w:val="auto"/>
-          <w:sz w:val="32"/>
-          <w:szCs w:val="32"/>
-        </w:rPr>
-        <w:t xml:space="preserve"> </w:t>
-      </w:r>
-      <w:proofErr w:type="spellStart"/>
-      <w:r>
-        <w:rPr>
-          <w:rStyle w:val="IntenseReference"/>
-          <w:bCs w:val="0"/>
-          <w:smallCaps w:val="0"/>
-          <w:color w:val="auto"/>
-          <w:sz w:val="32"/>
-          <w:szCs w:val="32"/>
-        </w:rPr>
-        <w:t>doga</w:t>
-      </w:r>
-      <w:proofErr w:type="spellEnd"/>
+        <w:t>Tok doga</w:t>
+      </w:r>
       <w:r>
         <w:rPr>
           <w:rStyle w:val="IntenseReference"/>
@@ -2104,6 +1632,7 @@
           <w:szCs w:val="26"/>
           <w:lang w:val="sr-Latn-RS"/>
         </w:rPr>
+        <w:lastRenderedPageBreak/>
         <w:t>Alternativni tok 2</w:t>
       </w:r>
       <w:r>
@@ -2146,7 +1675,6 @@
           <w:szCs w:val="26"/>
           <w:lang w:val="sr-Latn-RS"/>
         </w:rPr>
-        <w:lastRenderedPageBreak/>
         <w:t xml:space="preserve">2b) </w:t>
       </w:r>
       <w:r>
@@ -2186,34 +1714,14 @@
           <w:szCs w:val="32"/>
         </w:rPr>
       </w:pPr>
-      <w:proofErr w:type="spellStart"/>
       <w:r>
         <w:rPr>
           <w:b/>
           <w:sz w:val="32"/>
           <w:szCs w:val="32"/>
         </w:rPr>
-        <w:t>Posebni</w:t>
-      </w:r>
-      <w:proofErr w:type="spellEnd"/>
-      <w:r>
-        <w:rPr>
-          <w:b/>
-          <w:sz w:val="32"/>
-          <w:szCs w:val="32"/>
-        </w:rPr>
-        <w:t xml:space="preserve"> </w:t>
-      </w:r>
-      <w:proofErr w:type="spellStart"/>
-      <w:r>
-        <w:rPr>
-          <w:b/>
-          <w:sz w:val="32"/>
-          <w:szCs w:val="32"/>
-        </w:rPr>
-        <w:t>zahtevi</w:t>
-      </w:r>
-      <w:proofErr w:type="spellEnd"/>
+        <w:t>Posebni zahtevi</w:t>
+      </w:r>
     </w:p>
     <w:p>
       <w:pPr>
@@ -2245,7 +1753,6 @@
           <w:szCs w:val="32"/>
         </w:rPr>
       </w:pPr>
-      <w:proofErr w:type="spellStart"/>
       <w:r>
         <w:rPr>
           <w:b/>
@@ -2254,7 +1761,6 @@
         </w:rPr>
         <w:t>Preduslovi</w:t>
       </w:r>
-      <w:proofErr w:type="spellEnd"/>
     </w:p>
     <w:p>
       <w:pPr>
@@ -2265,21 +1771,12 @@
           <w:szCs w:val="26"/>
         </w:rPr>
       </w:pPr>
-      <w:proofErr w:type="spellStart"/>
-      <w:r>
-        <w:rPr>
-          <w:sz w:val="26"/>
-          <w:szCs w:val="26"/>
-        </w:rPr>
-        <w:t>Nema</w:t>
-      </w:r>
-      <w:proofErr w:type="spellEnd"/>
-      <w:r>
-        <w:rPr>
-          <w:sz w:val="26"/>
-          <w:szCs w:val="26"/>
-        </w:rPr>
-        <w:t>.</w:t>
+      <w:r>
+        <w:rPr>
+          <w:sz w:val="26"/>
+          <w:szCs w:val="26"/>
+        </w:rPr>
+        <w:t>Nema.</w:t>
       </w:r>
     </w:p>
     <w:p>
@@ -2295,7 +1792,6 @@
           <w:szCs w:val="32"/>
         </w:rPr>
       </w:pPr>
-      <w:proofErr w:type="spellStart"/>
       <w:r>
         <w:rPr>
           <w:b/>
@@ -2304,7 +1800,6 @@
         </w:rPr>
         <w:t>Posledice</w:t>
       </w:r>
-      <w:proofErr w:type="spellEnd"/>
     </w:p>
     <w:p>
       <w:pPr>
@@ -2320,49 +1815,17 @@
           <w:sz w:val="26"/>
           <w:szCs w:val="26"/>
         </w:rPr>
-        <w:t xml:space="preserve">Korisnik je </w:t>
-      </w:r>
-      <w:proofErr w:type="spellStart"/>
-      <w:r>
-        <w:rPr>
-          <w:sz w:val="26"/>
-          <w:szCs w:val="26"/>
-        </w:rPr>
-        <w:t>uspešno</w:t>
-      </w:r>
-      <w:proofErr w:type="spellEnd"/>
-      <w:r>
-        <w:rPr>
-          <w:sz w:val="26"/>
-          <w:szCs w:val="26"/>
-        </w:rPr>
-        <w:t xml:space="preserve"> </w:t>
-      </w:r>
-      <w:proofErr w:type="spellStart"/>
-      <w:r>
-        <w:rPr>
-          <w:sz w:val="26"/>
-          <w:szCs w:val="26"/>
-        </w:rPr>
-        <w:t>ulogovan</w:t>
-      </w:r>
-      <w:proofErr w:type="spellEnd"/>
-      <w:r>
-        <w:rPr>
-          <w:sz w:val="26"/>
-          <w:szCs w:val="26"/>
-        </w:rPr>
-        <w:t>.</w:t>
+        <w:t>Korisnik je uspešno ulogovan.</w:t>
       </w:r>
     </w:p>
     <w:p/>
     <w:sectPr>
-      <w:headerReference w:type="even" r:id="rId8"/>
-      <w:headerReference w:type="default" r:id="rId9"/>
-      <w:footerReference w:type="even" r:id="rId10"/>
-      <w:footerReference w:type="default" r:id="rId11"/>
-      <w:headerReference w:type="first" r:id="rId12"/>
-      <w:footerReference w:type="first" r:id="rId13"/>
+      <w:headerReference w:type="even" r:id="rId9"/>
+      <w:headerReference w:type="default" r:id="rId10"/>
+      <w:footerReference w:type="even" r:id="rId11"/>
+      <w:footerReference w:type="default" r:id="rId12"/>
+      <w:headerReference w:type="first" r:id="rId13"/>
+      <w:footerReference w:type="first" r:id="rId14"/>
       <w:pgSz w:w="12240" w:h="15840"/>
       <w:pgMar w:top="1440" w:right="1440" w:bottom="1440" w:left="1440" w:header="720" w:footer="720" w:gutter="0"/>
       <w:pgNumType w:start="0"/>
@@ -2375,7 +1838,7 @@
 </file>
 
 <file path=word/endnotes.xml><?xml version="1.0" encoding="utf-8"?>
-<w:endnotes xmlns:wpc="http://schemas.microsoft.com/office/word/2010/wordprocessingCanvas" xmlns:cx="http://schemas.microsoft.com/office/drawing/2014/chartex" xmlns:cx1="http://schemas.microsoft.com/office/drawing/2015/9/8/chartex" xmlns:mc="http://schemas.openxmlformats.org/markup-compatibility/2006" xmlns:o="urn:schemas-microsoft-com:office:office" xmlns:r="http://schemas.openxmlformats.org/officeDocument/2006/relationships" xmlns:m="http://schemas.openxmlformats.org/officeDocument/2006/math" xmlns:v="urn:schemas-microsoft-com:vml" xmlns:wp14="http://schemas.microsoft.com/office/word/2010/wordprocessingDrawing" xmlns:wp="http://schemas.openxmlformats.org/drawingml/2006/wordprocessingDrawing" xmlns:w10="urn:schemas-microsoft-com:office:word" xmlns:w="http://schemas.openxmlformats.org/wordprocessingml/2006/main" xmlns:w14="http://schemas.microsoft.com/office/word/2010/wordml" xmlns:w15="http://schemas.microsoft.com/office/word/2012/wordml" xmlns:w16se="http://schemas.microsoft.com/office/word/2015/wordml/symex" xmlns:wpg="http://schemas.microsoft.com/office/word/2010/wordprocessingGroup" xmlns:wpi="http://schemas.microsoft.com/office/word/2010/wordprocessingInk" xmlns:wne="http://schemas.microsoft.com/office/word/2006/wordml" xmlns:wps="http://schemas.microsoft.com/office/word/2010/wordprocessingShape" mc:Ignorable="w14 w15 w16se wp14">
+<w:endnotes xmlns:wpc="http://schemas.microsoft.com/office/word/2010/wordprocessingCanvas" xmlns:cx="http://schemas.microsoft.com/office/drawing/2014/chartex" xmlns:cx1="http://schemas.microsoft.com/office/drawing/2015/9/8/chartex" xmlns:cx2="http://schemas.microsoft.com/office/drawing/2015/10/21/chartex" xmlns:cx3="http://schemas.microsoft.com/office/drawing/2016/5/9/chartex" xmlns:cx4="http://schemas.microsoft.com/office/drawing/2016/5/10/chartex" xmlns:cx5="http://schemas.microsoft.com/office/drawing/2016/5/11/chartex" xmlns:cx6="http://schemas.microsoft.com/office/drawing/2016/5/12/chartex" xmlns:cx7="http://schemas.microsoft.com/office/drawing/2016/5/13/chartex" xmlns:cx8="http://schemas.microsoft.com/office/drawing/2016/5/14/chartex" xmlns:mc="http://schemas.openxmlformats.org/markup-compatibility/2006" xmlns:aink="http://schemas.microsoft.com/office/drawing/2016/ink" xmlns:am3d="http://schemas.microsoft.com/office/drawing/2017/model3d" xmlns:o="urn:schemas-microsoft-com:office:office" xmlns:oel="http://schemas.microsoft.com/office/2019/extlst" xmlns:r="http://schemas.openxmlformats.org/officeDocument/2006/relationships" xmlns:m="http://schemas.openxmlformats.org/officeDocument/2006/math" xmlns:v="urn:schemas-microsoft-com:vml" xmlns:wp14="http://schemas.microsoft.com/office/word/2010/wordprocessingDrawing" xmlns:wp="http://schemas.openxmlformats.org/drawingml/2006/wordprocessingDrawing" xmlns:w10="urn:schemas-microsoft-com:office:word" xmlns:w="http://schemas.openxmlformats.org/wordprocessingml/2006/main" xmlns:w14="http://schemas.microsoft.com/office/word/2010/wordml" xmlns:w15="http://schemas.microsoft.com/office/word/2012/wordml" xmlns:w16cex="http://schemas.microsoft.com/office/word/2018/wordml/cex" xmlns:w16cid="http://schemas.microsoft.com/office/word/2016/wordml/cid" xmlns:w16="http://schemas.microsoft.com/office/word/2018/wordml" xmlns:w16sdtdh="http://schemas.microsoft.com/office/word/2020/wordml/sdtdatahash" xmlns:w16se="http://schemas.microsoft.com/office/word/2015/wordml/symex" xmlns:wpg="http://schemas.microsoft.com/office/word/2010/wordprocessingGroup" xmlns:wpi="http://schemas.microsoft.com/office/word/2010/wordprocessingInk" xmlns:wne="http://schemas.microsoft.com/office/word/2006/wordml" xmlns:wps="http://schemas.microsoft.com/office/word/2010/wordprocessingShape" mc:Ignorable="w14 w15 w16se w16cid w16 w16cex w16sdtdh wp14">
   <w:endnote w:type="separator" w:id="-1">
     <w:p>
       <w:pPr>
@@ -2400,7 +1863,7 @@
 </file>
 
 <file path=word/footer1.xml><?xml version="1.0" encoding="utf-8"?>
-<w:ftr xmlns:wpc="http://schemas.microsoft.com/office/word/2010/wordprocessingCanvas" xmlns:cx="http://schemas.microsoft.com/office/drawing/2014/chartex" xmlns:cx1="http://schemas.microsoft.com/office/drawing/2015/9/8/chartex" xmlns:mc="http://schemas.openxmlformats.org/markup-compatibility/2006" xmlns:o="urn:schemas-microsoft-com:office:office" xmlns:r="http://schemas.openxmlformats.org/officeDocument/2006/relationships" xmlns:m="http://schemas.openxmlformats.org/officeDocument/2006/math" xmlns:v="urn:schemas-microsoft-com:vml" xmlns:wp14="http://schemas.microsoft.com/office/word/2010/wordprocessingDrawing" xmlns:wp="http://schemas.openxmlformats.org/drawingml/2006/wordprocessingDrawing" xmlns:w10="urn:schemas-microsoft-com:office:word" xmlns:w="http://schemas.openxmlformats.org/wordprocessingml/2006/main" xmlns:w14="http://schemas.microsoft.com/office/word/2010/wordml" xmlns:w15="http://schemas.microsoft.com/office/word/2012/wordml" xmlns:w16se="http://schemas.microsoft.com/office/word/2015/wordml/symex" xmlns:wpg="http://schemas.microsoft.com/office/word/2010/wordprocessingGroup" xmlns:wpi="http://schemas.microsoft.com/office/word/2010/wordprocessingInk" xmlns:wne="http://schemas.microsoft.com/office/word/2006/wordml" xmlns:wps="http://schemas.microsoft.com/office/word/2010/wordprocessingShape" mc:Ignorable="w14 w15 w16se wp14">
+<w:ftr xmlns:wpc="http://schemas.microsoft.com/office/word/2010/wordprocessingCanvas" xmlns:cx="http://schemas.microsoft.com/office/drawing/2014/chartex" xmlns:cx1="http://schemas.microsoft.com/office/drawing/2015/9/8/chartex" xmlns:cx2="http://schemas.microsoft.com/office/drawing/2015/10/21/chartex" xmlns:cx3="http://schemas.microsoft.com/office/drawing/2016/5/9/chartex" xmlns:cx4="http://schemas.microsoft.com/office/drawing/2016/5/10/chartex" xmlns:cx5="http://schemas.microsoft.com/office/drawing/2016/5/11/chartex" xmlns:cx6="http://schemas.microsoft.com/office/drawing/2016/5/12/chartex" xmlns:cx7="http://schemas.microsoft.com/office/drawing/2016/5/13/chartex" xmlns:cx8="http://schemas.microsoft.com/office/drawing/2016/5/14/chartex" xmlns:mc="http://schemas.openxmlformats.org/markup-compatibility/2006" xmlns:aink="http://schemas.microsoft.com/office/drawing/2016/ink" xmlns:am3d="http://schemas.microsoft.com/office/drawing/2017/model3d" xmlns:o="urn:schemas-microsoft-com:office:office" xmlns:oel="http://schemas.microsoft.com/office/2019/extlst" xmlns:r="http://schemas.openxmlformats.org/officeDocument/2006/relationships" xmlns:m="http://schemas.openxmlformats.org/officeDocument/2006/math" xmlns:v="urn:schemas-microsoft-com:vml" xmlns:wp14="http://schemas.microsoft.com/office/word/2010/wordprocessingDrawing" xmlns:wp="http://schemas.openxmlformats.org/drawingml/2006/wordprocessingDrawing" xmlns:w10="urn:schemas-microsoft-com:office:word" xmlns:w="http://schemas.openxmlformats.org/wordprocessingml/2006/main" xmlns:w14="http://schemas.microsoft.com/office/word/2010/wordml" xmlns:w15="http://schemas.microsoft.com/office/word/2012/wordml" xmlns:w16cex="http://schemas.microsoft.com/office/word/2018/wordml/cex" xmlns:w16cid="http://schemas.microsoft.com/office/word/2016/wordml/cid" xmlns:w16="http://schemas.microsoft.com/office/word/2018/wordml" xmlns:w16sdtdh="http://schemas.microsoft.com/office/word/2020/wordml/sdtdatahash" xmlns:w16se="http://schemas.microsoft.com/office/word/2015/wordml/symex" xmlns:wpg="http://schemas.microsoft.com/office/word/2010/wordprocessingGroup" xmlns:wpi="http://schemas.microsoft.com/office/word/2010/wordprocessingInk" xmlns:wne="http://schemas.microsoft.com/office/word/2006/wordml" xmlns:wps="http://schemas.microsoft.com/office/word/2010/wordprocessingShape" mc:Ignorable="w14 w15 w16se w16cid w16 w16cex w16sdtdh wp14">
   <w:p>
     <w:pPr>
       <w:pStyle w:val="Footer"/>
@@ -2410,7 +1873,7 @@
 </file>
 
 <file path=word/footer2.xml><?xml version="1.0" encoding="utf-8"?>
-<w:ftr xmlns:wpc="http://schemas.microsoft.com/office/word/2010/wordprocessingCanvas" xmlns:cx="http://schemas.microsoft.com/office/drawing/2014/chartex" xmlns:cx1="http://schemas.microsoft.com/office/drawing/2015/9/8/chartex" xmlns:mc="http://schemas.openxmlformats.org/markup-compatibility/2006" xmlns:o="urn:schemas-microsoft-com:office:office" xmlns:r="http://schemas.openxmlformats.org/officeDocument/2006/relationships" xmlns:m="http://schemas.openxmlformats.org/officeDocument/2006/math" xmlns:v="urn:schemas-microsoft-com:vml" xmlns:wp14="http://schemas.microsoft.com/office/word/2010/wordprocessingDrawing" xmlns:wp="http://schemas.openxmlformats.org/drawingml/2006/wordprocessingDrawing" xmlns:w10="urn:schemas-microsoft-com:office:word" xmlns:w="http://schemas.openxmlformats.org/wordprocessingml/2006/main" xmlns:w14="http://schemas.microsoft.com/office/word/2010/wordml" xmlns:w15="http://schemas.microsoft.com/office/word/2012/wordml" xmlns:w16se="http://schemas.microsoft.com/office/word/2015/wordml/symex" xmlns:wpg="http://schemas.microsoft.com/office/word/2010/wordprocessingGroup" xmlns:wpi="http://schemas.microsoft.com/office/word/2010/wordprocessingInk" xmlns:wne="http://schemas.microsoft.com/office/word/2006/wordml" xmlns:wps="http://schemas.microsoft.com/office/word/2010/wordprocessingShape" mc:Ignorable="w14 w15 w16se wp14">
+<w:ftr xmlns:wpc="http://schemas.microsoft.com/office/word/2010/wordprocessingCanvas" xmlns:cx="http://schemas.microsoft.com/office/drawing/2014/chartex" xmlns:cx1="http://schemas.microsoft.com/office/drawing/2015/9/8/chartex" xmlns:cx2="http://schemas.microsoft.com/office/drawing/2015/10/21/chartex" xmlns:cx3="http://schemas.microsoft.com/office/drawing/2016/5/9/chartex" xmlns:cx4="http://schemas.microsoft.com/office/drawing/2016/5/10/chartex" xmlns:cx5="http://schemas.microsoft.com/office/drawing/2016/5/11/chartex" xmlns:cx6="http://schemas.microsoft.com/office/drawing/2016/5/12/chartex" xmlns:cx7="http://schemas.microsoft.com/office/drawing/2016/5/13/chartex" xmlns:cx8="http://schemas.microsoft.com/office/drawing/2016/5/14/chartex" xmlns:mc="http://schemas.openxmlformats.org/markup-compatibility/2006" xmlns:aink="http://schemas.microsoft.com/office/drawing/2016/ink" xmlns:am3d="http://schemas.microsoft.com/office/drawing/2017/model3d" xmlns:o="urn:schemas-microsoft-com:office:office" xmlns:oel="http://schemas.microsoft.com/office/2019/extlst" xmlns:r="http://schemas.openxmlformats.org/officeDocument/2006/relationships" xmlns:m="http://schemas.openxmlformats.org/officeDocument/2006/math" xmlns:v="urn:schemas-microsoft-com:vml" xmlns:wp14="http://schemas.microsoft.com/office/word/2010/wordprocessingDrawing" xmlns:wp="http://schemas.openxmlformats.org/drawingml/2006/wordprocessingDrawing" xmlns:w10="urn:schemas-microsoft-com:office:word" xmlns:w="http://schemas.openxmlformats.org/wordprocessingml/2006/main" xmlns:w14="http://schemas.microsoft.com/office/word/2010/wordml" xmlns:w15="http://schemas.microsoft.com/office/word/2012/wordml" xmlns:w16cex="http://schemas.microsoft.com/office/word/2018/wordml/cex" xmlns:w16cid="http://schemas.microsoft.com/office/word/2016/wordml/cid" xmlns:w16="http://schemas.microsoft.com/office/word/2018/wordml" xmlns:w16sdtdh="http://schemas.microsoft.com/office/word/2020/wordml/sdtdatahash" xmlns:w16se="http://schemas.microsoft.com/office/word/2015/wordml/symex" xmlns:wpg="http://schemas.microsoft.com/office/word/2010/wordprocessingGroup" xmlns:wpi="http://schemas.microsoft.com/office/word/2010/wordprocessingInk" xmlns:wne="http://schemas.microsoft.com/office/word/2006/wordml" xmlns:wps="http://schemas.microsoft.com/office/word/2010/wordprocessingShape" mc:Ignorable="w14 w15 w16se w16cid w16 w16cex w16sdtdh wp14">
   <w:p>
     <w:pPr>
       <w:pStyle w:val="Footer"/>
@@ -2474,19 +1937,17 @@
 </file>
 
 <file path=word/footer3.xml><?xml version="1.0" encoding="utf-8"?>
-<w:ftr xmlns:wpc="http://schemas.microsoft.com/office/word/2010/wordprocessingCanvas" xmlns:cx="http://schemas.microsoft.com/office/drawing/2014/chartex" xmlns:cx1="http://schemas.microsoft.com/office/drawing/2015/9/8/chartex" xmlns:mc="http://schemas.openxmlformats.org/markup-compatibility/2006" xmlns:o="urn:schemas-microsoft-com:office:office" xmlns:r="http://schemas.openxmlformats.org/officeDocument/2006/relationships" xmlns:m="http://schemas.openxmlformats.org/officeDocument/2006/math" xmlns:v="urn:schemas-microsoft-com:vml" xmlns:wp14="http://schemas.microsoft.com/office/word/2010/wordprocessingDrawing" xmlns:wp="http://schemas.openxmlformats.org/drawingml/2006/wordprocessingDrawing" xmlns:w10="urn:schemas-microsoft-com:office:word" xmlns:w="http://schemas.openxmlformats.org/wordprocessingml/2006/main" xmlns:w14="http://schemas.microsoft.com/office/word/2010/wordml" xmlns:w15="http://schemas.microsoft.com/office/word/2012/wordml" xmlns:w16se="http://schemas.microsoft.com/office/word/2015/wordml/symex" xmlns:wpg="http://schemas.microsoft.com/office/word/2010/wordprocessingGroup" xmlns:wpi="http://schemas.microsoft.com/office/word/2010/wordprocessingInk" xmlns:wne="http://schemas.microsoft.com/office/word/2006/wordml" xmlns:wps="http://schemas.microsoft.com/office/word/2010/wordprocessingShape" mc:Ignorable="w14 w15 w16se wp14">
+<w:ftr xmlns:wpc="http://schemas.microsoft.com/office/word/2010/wordprocessingCanvas" xmlns:cx="http://schemas.microsoft.com/office/drawing/2014/chartex" xmlns:cx1="http://schemas.microsoft.com/office/drawing/2015/9/8/chartex" xmlns:cx2="http://schemas.microsoft.com/office/drawing/2015/10/21/chartex" xmlns:cx3="http://schemas.microsoft.com/office/drawing/2016/5/9/chartex" xmlns:cx4="http://schemas.microsoft.com/office/drawing/2016/5/10/chartex" xmlns:cx5="http://schemas.microsoft.com/office/drawing/2016/5/11/chartex" xmlns:cx6="http://schemas.microsoft.com/office/drawing/2016/5/12/chartex" xmlns:cx7="http://schemas.microsoft.com/office/drawing/2016/5/13/chartex" xmlns:cx8="http://schemas.microsoft.com/office/drawing/2016/5/14/chartex" xmlns:mc="http://schemas.openxmlformats.org/markup-compatibility/2006" xmlns:aink="http://schemas.microsoft.com/office/drawing/2016/ink" xmlns:am3d="http://schemas.microsoft.com/office/drawing/2017/model3d" xmlns:o="urn:schemas-microsoft-com:office:office" xmlns:oel="http://schemas.microsoft.com/office/2019/extlst" xmlns:r="http://schemas.openxmlformats.org/officeDocument/2006/relationships" xmlns:m="http://schemas.openxmlformats.org/officeDocument/2006/math" xmlns:v="urn:schemas-microsoft-com:vml" xmlns:wp14="http://schemas.microsoft.com/office/word/2010/wordprocessingDrawing" xmlns:wp="http://schemas.openxmlformats.org/drawingml/2006/wordprocessingDrawing" xmlns:w10="urn:schemas-microsoft-com:office:word" xmlns:w="http://schemas.openxmlformats.org/wordprocessingml/2006/main" xmlns:w14="http://schemas.microsoft.com/office/word/2010/wordml" xmlns:w15="http://schemas.microsoft.com/office/word/2012/wordml" xmlns:w16cex="http://schemas.microsoft.com/office/word/2018/wordml/cex" xmlns:w16cid="http://schemas.microsoft.com/office/word/2016/wordml/cid" xmlns:w16="http://schemas.microsoft.com/office/word/2018/wordml" xmlns:w16sdtdh="http://schemas.microsoft.com/office/word/2020/wordml/sdtdatahash" xmlns:w16se="http://schemas.microsoft.com/office/word/2015/wordml/symex" xmlns:wpg="http://schemas.microsoft.com/office/word/2010/wordprocessingGroup" xmlns:wpi="http://schemas.microsoft.com/office/word/2010/wordprocessingInk" xmlns:wne="http://schemas.microsoft.com/office/word/2006/wordml" xmlns:wps="http://schemas.microsoft.com/office/word/2010/wordprocessingShape" mc:Ignorable="w14 w15 w16se w16cid w16 w16cex w16sdtdh wp14">
   <w:p>
     <w:pPr>
       <w:pStyle w:val="Footer"/>
     </w:pPr>
-    <w:bookmarkStart w:id="0" w:name="_GoBack"/>
-    <w:bookmarkEnd w:id="0"/>
   </w:p>
 </w:ftr>
 </file>
 
 <file path=word/footnotes.xml><?xml version="1.0" encoding="utf-8"?>
-<w:footnotes xmlns:wpc="http://schemas.microsoft.com/office/word/2010/wordprocessingCanvas" xmlns:cx="http://schemas.microsoft.com/office/drawing/2014/chartex" xmlns:cx1="http://schemas.microsoft.com/office/drawing/2015/9/8/chartex" xmlns:mc="http://schemas.openxmlformats.org/markup-compatibility/2006" xmlns:o="urn:schemas-microsoft-com:office:office" xmlns:r="http://schemas.openxmlformats.org/officeDocument/2006/relationships" xmlns:m="http://schemas.openxmlformats.org/officeDocument/2006/math" xmlns:v="urn:schemas-microsoft-com:vml" xmlns:wp14="http://schemas.microsoft.com/office/word/2010/wordprocessingDrawing" xmlns:wp="http://schemas.openxmlformats.org/drawingml/2006/wordprocessingDrawing" xmlns:w10="urn:schemas-microsoft-com:office:word" xmlns:w="http://schemas.openxmlformats.org/wordprocessingml/2006/main" xmlns:w14="http://schemas.microsoft.com/office/word/2010/wordml" xmlns:w15="http://schemas.microsoft.com/office/word/2012/wordml" xmlns:w16se="http://schemas.microsoft.com/office/word/2015/wordml/symex" xmlns:wpg="http://schemas.microsoft.com/office/word/2010/wordprocessingGroup" xmlns:wpi="http://schemas.microsoft.com/office/word/2010/wordprocessingInk" xmlns:wne="http://schemas.microsoft.com/office/word/2006/wordml" xmlns:wps="http://schemas.microsoft.com/office/word/2010/wordprocessingShape" mc:Ignorable="w14 w15 w16se wp14">
+<w:footnotes xmlns:wpc="http://schemas.microsoft.com/office/word/2010/wordprocessingCanvas" xmlns:cx="http://schemas.microsoft.com/office/drawing/2014/chartex" xmlns:cx1="http://schemas.microsoft.com/office/drawing/2015/9/8/chartex" xmlns:cx2="http://schemas.microsoft.com/office/drawing/2015/10/21/chartex" xmlns:cx3="http://schemas.microsoft.com/office/drawing/2016/5/9/chartex" xmlns:cx4="http://schemas.microsoft.com/office/drawing/2016/5/10/chartex" xmlns:cx5="http://schemas.microsoft.com/office/drawing/2016/5/11/chartex" xmlns:cx6="http://schemas.microsoft.com/office/drawing/2016/5/12/chartex" xmlns:cx7="http://schemas.microsoft.com/office/drawing/2016/5/13/chartex" xmlns:cx8="http://schemas.microsoft.com/office/drawing/2016/5/14/chartex" xmlns:mc="http://schemas.openxmlformats.org/markup-compatibility/2006" xmlns:aink="http://schemas.microsoft.com/office/drawing/2016/ink" xmlns:am3d="http://schemas.microsoft.com/office/drawing/2017/model3d" xmlns:o="urn:schemas-microsoft-com:office:office" xmlns:oel="http://schemas.microsoft.com/office/2019/extlst" xmlns:r="http://schemas.openxmlformats.org/officeDocument/2006/relationships" xmlns:m="http://schemas.openxmlformats.org/officeDocument/2006/math" xmlns:v="urn:schemas-microsoft-com:vml" xmlns:wp14="http://schemas.microsoft.com/office/word/2010/wordprocessingDrawing" xmlns:wp="http://schemas.openxmlformats.org/drawingml/2006/wordprocessingDrawing" xmlns:w10="urn:schemas-microsoft-com:office:word" xmlns:w="http://schemas.openxmlformats.org/wordprocessingml/2006/main" xmlns:w14="http://schemas.microsoft.com/office/word/2010/wordml" xmlns:w15="http://schemas.microsoft.com/office/word/2012/wordml" xmlns:w16cex="http://schemas.microsoft.com/office/word/2018/wordml/cex" xmlns:w16cid="http://schemas.microsoft.com/office/word/2016/wordml/cid" xmlns:w16="http://schemas.microsoft.com/office/word/2018/wordml" xmlns:w16sdtdh="http://schemas.microsoft.com/office/word/2020/wordml/sdtdatahash" xmlns:w16se="http://schemas.microsoft.com/office/word/2015/wordml/symex" xmlns:wpg="http://schemas.microsoft.com/office/word/2010/wordprocessingGroup" xmlns:wpi="http://schemas.microsoft.com/office/word/2010/wordprocessingInk" xmlns:wne="http://schemas.microsoft.com/office/word/2006/wordml" xmlns:wps="http://schemas.microsoft.com/office/word/2010/wordprocessingShape" mc:Ignorable="w14 w15 w16se w16cid w16 w16cex w16sdtdh wp14">
   <w:footnote w:type="separator" w:id="-1">
     <w:p>
       <w:pPr>
@@ -2511,7 +1972,7 @@
 </file>
 
 <file path=word/header1.xml><?xml version="1.0" encoding="utf-8"?>
-<w:hdr xmlns:wpc="http://schemas.microsoft.com/office/word/2010/wordprocessingCanvas" xmlns:cx="http://schemas.microsoft.com/office/drawing/2014/chartex" xmlns:cx1="http://schemas.microsoft.com/office/drawing/2015/9/8/chartex" xmlns:mc="http://schemas.openxmlformats.org/markup-compatibility/2006" xmlns:o="urn:schemas-microsoft-com:office:office" xmlns:r="http://schemas.openxmlformats.org/officeDocument/2006/relationships" xmlns:m="http://schemas.openxmlformats.org/officeDocument/2006/math" xmlns:v="urn:schemas-microsoft-com:vml" xmlns:wp14="http://schemas.microsoft.com/office/word/2010/wordprocessingDrawing" xmlns:wp="http://schemas.openxmlformats.org/drawingml/2006/wordprocessingDrawing" xmlns:w10="urn:schemas-microsoft-com:office:word" xmlns:w="http://schemas.openxmlformats.org/wordprocessingml/2006/main" xmlns:w14="http://schemas.microsoft.com/office/word/2010/wordml" xmlns:w15="http://schemas.microsoft.com/office/word/2012/wordml" xmlns:w16se="http://schemas.microsoft.com/office/word/2015/wordml/symex" xmlns:wpg="http://schemas.microsoft.com/office/word/2010/wordprocessingGroup" xmlns:wpi="http://schemas.microsoft.com/office/word/2010/wordprocessingInk" xmlns:wne="http://schemas.microsoft.com/office/word/2006/wordml" xmlns:wps="http://schemas.microsoft.com/office/word/2010/wordprocessingShape" mc:Ignorable="w14 w15 w16se wp14">
+<w:hdr xmlns:wpc="http://schemas.microsoft.com/office/word/2010/wordprocessingCanvas" xmlns:cx="http://schemas.microsoft.com/office/drawing/2014/chartex" xmlns:cx1="http://schemas.microsoft.com/office/drawing/2015/9/8/chartex" xmlns:cx2="http://schemas.microsoft.com/office/drawing/2015/10/21/chartex" xmlns:cx3="http://schemas.microsoft.com/office/drawing/2016/5/9/chartex" xmlns:cx4="http://schemas.microsoft.com/office/drawing/2016/5/10/chartex" xmlns:cx5="http://schemas.microsoft.com/office/drawing/2016/5/11/chartex" xmlns:cx6="http://schemas.microsoft.com/office/drawing/2016/5/12/chartex" xmlns:cx7="http://schemas.microsoft.com/office/drawing/2016/5/13/chartex" xmlns:cx8="http://schemas.microsoft.com/office/drawing/2016/5/14/chartex" xmlns:mc="http://schemas.openxmlformats.org/markup-compatibility/2006" xmlns:aink="http://schemas.microsoft.com/office/drawing/2016/ink" xmlns:am3d="http://schemas.microsoft.com/office/drawing/2017/model3d" xmlns:o="urn:schemas-microsoft-com:office:office" xmlns:oel="http://schemas.microsoft.com/office/2019/extlst" xmlns:r="http://schemas.openxmlformats.org/officeDocument/2006/relationships" xmlns:m="http://schemas.openxmlformats.org/officeDocument/2006/math" xmlns:v="urn:schemas-microsoft-com:vml" xmlns:wp14="http://schemas.microsoft.com/office/word/2010/wordprocessingDrawing" xmlns:wp="http://schemas.openxmlformats.org/drawingml/2006/wordprocessingDrawing" xmlns:w10="urn:schemas-microsoft-com:office:word" xmlns:w="http://schemas.openxmlformats.org/wordprocessingml/2006/main" xmlns:w14="http://schemas.microsoft.com/office/word/2010/wordml" xmlns:w15="http://schemas.microsoft.com/office/word/2012/wordml" xmlns:w16cex="http://schemas.microsoft.com/office/word/2018/wordml/cex" xmlns:w16cid="http://schemas.microsoft.com/office/word/2016/wordml/cid" xmlns:w16="http://schemas.microsoft.com/office/word/2018/wordml" xmlns:w16sdtdh="http://schemas.microsoft.com/office/word/2020/wordml/sdtdatahash" xmlns:w16se="http://schemas.microsoft.com/office/word/2015/wordml/symex" xmlns:wpg="http://schemas.microsoft.com/office/word/2010/wordprocessingGroup" xmlns:wpi="http://schemas.microsoft.com/office/word/2010/wordprocessingInk" xmlns:wne="http://schemas.microsoft.com/office/word/2006/wordml" xmlns:wps="http://schemas.microsoft.com/office/word/2010/wordprocessingShape" mc:Ignorable="w14 w15 w16se w16cid w16 w16cex w16sdtdh wp14">
   <w:p>
     <w:pPr>
       <w:pStyle w:val="Header"/>
@@ -2521,7 +1982,7 @@
 </file>
 
 <file path=word/header2.xml><?xml version="1.0" encoding="utf-8"?>
-<w:hdr xmlns:wpc="http://schemas.microsoft.com/office/word/2010/wordprocessingCanvas" xmlns:cx="http://schemas.microsoft.com/office/drawing/2014/chartex" xmlns:cx1="http://schemas.microsoft.com/office/drawing/2015/9/8/chartex" xmlns:mc="http://schemas.openxmlformats.org/markup-compatibility/2006" xmlns:o="urn:schemas-microsoft-com:office:office" xmlns:r="http://schemas.openxmlformats.org/officeDocument/2006/relationships" xmlns:m="http://schemas.openxmlformats.org/officeDocument/2006/math" xmlns:v="urn:schemas-microsoft-com:vml" xmlns:wp14="http://schemas.microsoft.com/office/word/2010/wordprocessingDrawing" xmlns:wp="http://schemas.openxmlformats.org/drawingml/2006/wordprocessingDrawing" xmlns:w10="urn:schemas-microsoft-com:office:word" xmlns:w="http://schemas.openxmlformats.org/wordprocessingml/2006/main" xmlns:w14="http://schemas.microsoft.com/office/word/2010/wordml" xmlns:w15="http://schemas.microsoft.com/office/word/2012/wordml" xmlns:w16se="http://schemas.microsoft.com/office/word/2015/wordml/symex" xmlns:wpg="http://schemas.microsoft.com/office/word/2010/wordprocessingGroup" xmlns:wpi="http://schemas.microsoft.com/office/word/2010/wordprocessingInk" xmlns:wne="http://schemas.microsoft.com/office/word/2006/wordml" xmlns:wps="http://schemas.microsoft.com/office/word/2010/wordprocessingShape" mc:Ignorable="w14 w15 w16se wp14">
+<w:hdr xmlns:wpc="http://schemas.microsoft.com/office/word/2010/wordprocessingCanvas" xmlns:cx="http://schemas.microsoft.com/office/drawing/2014/chartex" xmlns:cx1="http://schemas.microsoft.com/office/drawing/2015/9/8/chartex" xmlns:cx2="http://schemas.microsoft.com/office/drawing/2015/10/21/chartex" xmlns:cx3="http://schemas.microsoft.com/office/drawing/2016/5/9/chartex" xmlns:cx4="http://schemas.microsoft.com/office/drawing/2016/5/10/chartex" xmlns:cx5="http://schemas.microsoft.com/office/drawing/2016/5/11/chartex" xmlns:cx6="http://schemas.microsoft.com/office/drawing/2016/5/12/chartex" xmlns:cx7="http://schemas.microsoft.com/office/drawing/2016/5/13/chartex" xmlns:cx8="http://schemas.microsoft.com/office/drawing/2016/5/14/chartex" xmlns:mc="http://schemas.openxmlformats.org/markup-compatibility/2006" xmlns:aink="http://schemas.microsoft.com/office/drawing/2016/ink" xmlns:am3d="http://schemas.microsoft.com/office/drawing/2017/model3d" xmlns:o="urn:schemas-microsoft-com:office:office" xmlns:oel="http://schemas.microsoft.com/office/2019/extlst" xmlns:r="http://schemas.openxmlformats.org/officeDocument/2006/relationships" xmlns:m="http://schemas.openxmlformats.org/officeDocument/2006/math" xmlns:v="urn:schemas-microsoft-com:vml" xmlns:wp14="http://schemas.microsoft.com/office/word/2010/wordprocessingDrawing" xmlns:wp="http://schemas.openxmlformats.org/drawingml/2006/wordprocessingDrawing" xmlns:w10="urn:schemas-microsoft-com:office:word" xmlns:w="http://schemas.openxmlformats.org/wordprocessingml/2006/main" xmlns:w14="http://schemas.microsoft.com/office/word/2010/wordml" xmlns:w15="http://schemas.microsoft.com/office/word/2012/wordml" xmlns:w16cex="http://schemas.microsoft.com/office/word/2018/wordml/cex" xmlns:w16cid="http://schemas.microsoft.com/office/word/2016/wordml/cid" xmlns:w16="http://schemas.microsoft.com/office/word/2018/wordml" xmlns:w16sdtdh="http://schemas.microsoft.com/office/word/2020/wordml/sdtdatahash" xmlns:w16se="http://schemas.microsoft.com/office/word/2015/wordml/symex" xmlns:wpg="http://schemas.microsoft.com/office/word/2010/wordprocessingGroup" xmlns:wpi="http://schemas.microsoft.com/office/word/2010/wordprocessingInk" xmlns:wne="http://schemas.microsoft.com/office/word/2006/wordml" xmlns:wps="http://schemas.microsoft.com/office/word/2010/wordprocessingShape" mc:Ignorable="w14 w15 w16se w16cid w16 w16cex w16sdtdh wp14">
   <w:p>
     <w:pPr>
       <w:pStyle w:val="Header"/>
@@ -2531,7 +1992,7 @@
 </file>
 
 <file path=word/header3.xml><?xml version="1.0" encoding="utf-8"?>
-<w:hdr xmlns:wpc="http://schemas.microsoft.com/office/word/2010/wordprocessingCanvas" xmlns:cx="http://schemas.microsoft.com/office/drawing/2014/chartex" xmlns:cx1="http://schemas.microsoft.com/office/drawing/2015/9/8/chartex" xmlns:mc="http://schemas.openxmlformats.org/markup-compatibility/2006" xmlns:o="urn:schemas-microsoft-com:office:office" xmlns:r="http://schemas.openxmlformats.org/officeDocument/2006/relationships" xmlns:m="http://schemas.openxmlformats.org/officeDocument/2006/math" xmlns:v="urn:schemas-microsoft-com:vml" xmlns:wp14="http://schemas.microsoft.com/office/word/2010/wordprocessingDrawing" xmlns:wp="http://schemas.openxmlformats.org/drawingml/2006/wordprocessingDrawing" xmlns:w10="urn:schemas-microsoft-com:office:word" xmlns:w="http://schemas.openxmlformats.org/wordprocessingml/2006/main" xmlns:w14="http://schemas.microsoft.com/office/word/2010/wordml" xmlns:w15="http://schemas.microsoft.com/office/word/2012/wordml" xmlns:w16se="http://schemas.microsoft.com/office/word/2015/wordml/symex" xmlns:wpg="http://schemas.microsoft.com/office/word/2010/wordprocessingGroup" xmlns:wpi="http://schemas.microsoft.com/office/word/2010/wordprocessingInk" xmlns:wne="http://schemas.microsoft.com/office/word/2006/wordml" xmlns:wps="http://schemas.microsoft.com/office/word/2010/wordprocessingShape" mc:Ignorable="w14 w15 w16se wp14">
+<w:hdr xmlns:wpc="http://schemas.microsoft.com/office/word/2010/wordprocessingCanvas" xmlns:cx="http://schemas.microsoft.com/office/drawing/2014/chartex" xmlns:cx1="http://schemas.microsoft.com/office/drawing/2015/9/8/chartex" xmlns:cx2="http://schemas.microsoft.com/office/drawing/2015/10/21/chartex" xmlns:cx3="http://schemas.microsoft.com/office/drawing/2016/5/9/chartex" xmlns:cx4="http://schemas.microsoft.com/office/drawing/2016/5/10/chartex" xmlns:cx5="http://schemas.microsoft.com/office/drawing/2016/5/11/chartex" xmlns:cx6="http://schemas.microsoft.com/office/drawing/2016/5/12/chartex" xmlns:cx7="http://schemas.microsoft.com/office/drawing/2016/5/13/chartex" xmlns:cx8="http://schemas.microsoft.com/office/drawing/2016/5/14/chartex" xmlns:mc="http://schemas.openxmlformats.org/markup-compatibility/2006" xmlns:aink="http://schemas.microsoft.com/office/drawing/2016/ink" xmlns:am3d="http://schemas.microsoft.com/office/drawing/2017/model3d" xmlns:o="urn:schemas-microsoft-com:office:office" xmlns:oel="http://schemas.microsoft.com/office/2019/extlst" xmlns:r="http://schemas.openxmlformats.org/officeDocument/2006/relationships" xmlns:m="http://schemas.openxmlformats.org/officeDocument/2006/math" xmlns:v="urn:schemas-microsoft-com:vml" xmlns:wp14="http://schemas.microsoft.com/office/word/2010/wordprocessingDrawing" xmlns:wp="http://schemas.openxmlformats.org/drawingml/2006/wordprocessingDrawing" xmlns:w10="urn:schemas-microsoft-com:office:word" xmlns:w="http://schemas.openxmlformats.org/wordprocessingml/2006/main" xmlns:w14="http://schemas.microsoft.com/office/word/2010/wordml" xmlns:w15="http://schemas.microsoft.com/office/word/2012/wordml" xmlns:w16cex="http://schemas.microsoft.com/office/word/2018/wordml/cex" xmlns:w16cid="http://schemas.microsoft.com/office/word/2016/wordml/cid" xmlns:w16="http://schemas.microsoft.com/office/word/2018/wordml" xmlns:w16sdtdh="http://schemas.microsoft.com/office/word/2020/wordml/sdtdatahash" xmlns:w16se="http://schemas.microsoft.com/office/word/2015/wordml/symex" xmlns:wpg="http://schemas.microsoft.com/office/word/2010/wordprocessingGroup" xmlns:wpi="http://schemas.microsoft.com/office/word/2010/wordprocessingInk" xmlns:wne="http://schemas.microsoft.com/office/word/2006/wordml" xmlns:wps="http://schemas.microsoft.com/office/word/2010/wordprocessingShape" mc:Ignorable="w14 w15 w16se w16cid w16 w16cex w16sdtdh wp14">
   <w:p>
     <w:pPr>
       <w:pStyle w:val="Header"/>
@@ -2541,7 +2002,7 @@
 </file>
 
 <file path=word/numbering.xml><?xml version="1.0" encoding="utf-8"?>
-<w:numbering xmlns:wpc="http://schemas.microsoft.com/office/word/2010/wordprocessingCanvas" xmlns:cx="http://schemas.microsoft.com/office/drawing/2014/chartex" xmlns:cx1="http://schemas.microsoft.com/office/drawing/2015/9/8/chartex" xmlns:mc="http://schemas.openxmlformats.org/markup-compatibility/2006" xmlns:o="urn:schemas-microsoft-com:office:office" xmlns:r="http://schemas.openxmlformats.org/officeDocument/2006/relationships" xmlns:m="http://schemas.openxmlformats.org/officeDocument/2006/math" xmlns:v="urn:schemas-microsoft-com:vml" xmlns:wp14="http://schemas.microsoft.com/office/word/2010/wordprocessingDrawing" xmlns:wp="http://schemas.openxmlformats.org/drawingml/2006/wordprocessingDrawing" xmlns:w10="urn:schemas-microsoft-com:office:word" xmlns:w="http://schemas.openxmlformats.org/wordprocessingml/2006/main" xmlns:w14="http://schemas.microsoft.com/office/word/2010/wordml" xmlns:w15="http://schemas.microsoft.com/office/word/2012/wordml" xmlns:w16se="http://schemas.microsoft.com/office/word/2015/wordml/symex" xmlns:wpg="http://schemas.microsoft.com/office/word/2010/wordprocessingGroup" xmlns:wpi="http://schemas.microsoft.com/office/word/2010/wordprocessingInk" xmlns:wne="http://schemas.microsoft.com/office/word/2006/wordml" xmlns:wps="http://schemas.microsoft.com/office/word/2010/wordprocessingShape" mc:Ignorable="w14 w15 w16se wp14">
+<w:numbering xmlns:wpc="http://schemas.microsoft.com/office/word/2010/wordprocessingCanvas" xmlns:cx="http://schemas.microsoft.com/office/drawing/2014/chartex" xmlns:cx1="http://schemas.microsoft.com/office/drawing/2015/9/8/chartex" xmlns:cx2="http://schemas.microsoft.com/office/drawing/2015/10/21/chartex" xmlns:cx3="http://schemas.microsoft.com/office/drawing/2016/5/9/chartex" xmlns:cx4="http://schemas.microsoft.com/office/drawing/2016/5/10/chartex" xmlns:cx5="http://schemas.microsoft.com/office/drawing/2016/5/11/chartex" xmlns:cx6="http://schemas.microsoft.com/office/drawing/2016/5/12/chartex" xmlns:cx7="http://schemas.microsoft.com/office/drawing/2016/5/13/chartex" xmlns:cx8="http://schemas.microsoft.com/office/drawing/2016/5/14/chartex" xmlns:mc="http://schemas.openxmlformats.org/markup-compatibility/2006" xmlns:aink="http://schemas.microsoft.com/office/drawing/2016/ink" xmlns:am3d="http://schemas.microsoft.com/office/drawing/2017/model3d" xmlns:o="urn:schemas-microsoft-com:office:office" xmlns:oel="http://schemas.microsoft.com/office/2019/extlst" xmlns:r="http://schemas.openxmlformats.org/officeDocument/2006/relationships" xmlns:m="http://schemas.openxmlformats.org/officeDocument/2006/math" xmlns:v="urn:schemas-microsoft-com:vml" xmlns:wp14="http://schemas.microsoft.com/office/word/2010/wordprocessingDrawing" xmlns:wp="http://schemas.openxmlformats.org/drawingml/2006/wordprocessingDrawing" xmlns:w10="urn:schemas-microsoft-com:office:word" xmlns:w="http://schemas.openxmlformats.org/wordprocessingml/2006/main" xmlns:w14="http://schemas.microsoft.com/office/word/2010/wordml" xmlns:w15="http://schemas.microsoft.com/office/word/2012/wordml" xmlns:w16cex="http://schemas.microsoft.com/office/word/2018/wordml/cex" xmlns:w16cid="http://schemas.microsoft.com/office/word/2016/wordml/cid" xmlns:w16="http://schemas.microsoft.com/office/word/2018/wordml" xmlns:w16sdtdh="http://schemas.microsoft.com/office/word/2020/wordml/sdtdatahash" xmlns:w16se="http://schemas.microsoft.com/office/word/2015/wordml/symex" xmlns:wpg="http://schemas.microsoft.com/office/word/2010/wordprocessingGroup" xmlns:wpi="http://schemas.microsoft.com/office/word/2010/wordprocessingInk" xmlns:wne="http://schemas.microsoft.com/office/word/2006/wordml" xmlns:wps="http://schemas.microsoft.com/office/word/2010/wordprocessingShape" mc:Ignorable="w14 w15 w16se w16cid w16 w16cex w16sdtdh wp14">
   <w:abstractNum w:abstractNumId="0" w15:restartNumberingAfterBreak="0">
     <w:nsid w:val="181B021B"/>
     <w:multiLevelType w:val="multilevel"/>
@@ -2987,23 +2448,23 @@
       </w:pPr>
     </w:lvl>
   </w:abstractNum>
-  <w:num w:numId="1">
+  <w:num w:numId="1" w16cid:durableId="1676763664">
     <w:abstractNumId w:val="0"/>
   </w:num>
-  <w:num w:numId="2">
+  <w:num w:numId="2" w16cid:durableId="1889299110">
     <w:abstractNumId w:val="1"/>
   </w:num>
-  <w:num w:numId="3">
+  <w:num w:numId="3" w16cid:durableId="703335789">
     <w:abstractNumId w:val="2"/>
   </w:num>
-  <w:num w:numId="4">
+  <w:num w:numId="4" w16cid:durableId="603421991">
     <w:abstractNumId w:val="3"/>
   </w:num>
 </w:numbering>
 </file>
 
 <file path=word/styles.xml><?xml version="1.0" encoding="utf-8"?>
-<w:styles xmlns:mc="http://schemas.openxmlformats.org/markup-compatibility/2006" xmlns:r="http://schemas.openxmlformats.org/officeDocument/2006/relationships" xmlns:w="http://schemas.openxmlformats.org/wordprocessingml/2006/main" xmlns:w14="http://schemas.microsoft.com/office/word/2010/wordml" xmlns:w15="http://schemas.microsoft.com/office/word/2012/wordml" xmlns:w16se="http://schemas.microsoft.com/office/word/2015/wordml/symex" mc:Ignorable="w14 w15 w16se">
+<w:styles xmlns:mc="http://schemas.openxmlformats.org/markup-compatibility/2006" xmlns:r="http://schemas.openxmlformats.org/officeDocument/2006/relationships" xmlns:w="http://schemas.openxmlformats.org/wordprocessingml/2006/main" xmlns:w14="http://schemas.microsoft.com/office/word/2010/wordml" xmlns:w15="http://schemas.microsoft.com/office/word/2012/wordml" xmlns:w16cex="http://schemas.microsoft.com/office/word/2018/wordml/cex" xmlns:w16cid="http://schemas.microsoft.com/office/word/2016/wordml/cid" xmlns:w16="http://schemas.microsoft.com/office/word/2018/wordml" xmlns:w16sdtdh="http://schemas.microsoft.com/office/word/2020/wordml/sdtdatahash" xmlns:w16se="http://schemas.microsoft.com/office/word/2015/wordml/symex" mc:Ignorable="w14 w15 w16se w16cid w16 w16cex w16sdtdh">
   <w:docDefaults>
     <w:rPrDefault>
       <w:rPr>
@@ -3019,7 +2480,7 @@
       </w:pPr>
     </w:pPrDefault>
   </w:docDefaults>
-  <w:latentStyles w:defLockedState="0" w:defUIPriority="99" w:defSemiHidden="0" w:defUnhideWhenUsed="0" w:defQFormat="0" w:count="371">
+  <w:latentStyles w:defLockedState="0" w:defUIPriority="99" w:defSemiHidden="0" w:defUnhideWhenUsed="0" w:defQFormat="0" w:count="376">
     <w:lsdException w:name="Normal" w:uiPriority="0" w:qFormat="1"/>
     <w:lsdException w:name="heading 1" w:uiPriority="9" w:qFormat="1"/>
     <w:lsdException w:name="heading 2" w:semiHidden="1" w:uiPriority="9" w:unhideWhenUsed="1" w:qFormat="1"/>
@@ -3125,7 +2586,6 @@
     <w:lsdException w:name="HTML Sample" w:semiHidden="1" w:unhideWhenUsed="1"/>
     <w:lsdException w:name="HTML Typewriter" w:semiHidden="1" w:unhideWhenUsed="1"/>
     <w:lsdException w:name="HTML Variable" w:semiHidden="1" w:unhideWhenUsed="1"/>
-    <w:lsdException w:name="Normal Table" w:semiHidden="1" w:unhideWhenUsed="1"/>
     <w:lsdException w:name="annotation subject" w:semiHidden="1" w:unhideWhenUsed="1"/>
     <w:lsdException w:name="No List" w:semiHidden="1" w:unhideWhenUsed="1"/>
     <w:lsdException w:name="Outline List 1" w:semiHidden="1" w:unhideWhenUsed="1"/>
@@ -3168,11 +2628,8 @@
     <w:lsdException w:name="Table Contemporary" w:semiHidden="1" w:unhideWhenUsed="1"/>
     <w:lsdException w:name="Table Elegant" w:semiHidden="1" w:unhideWhenUsed="1"/>
     <w:lsdException w:name="Table Professional" w:semiHidden="1" w:unhideWhenUsed="1"/>
-    <w:lsdException w:name="Table Subtle 1" w:semiHidden="1" w:unhideWhenUsed="1"/>
     <w:lsdException w:name="Table Subtle 2" w:semiHidden="1" w:unhideWhenUsed="1"/>
     <w:lsdException w:name="Table Web 1" w:semiHidden="1" w:unhideWhenUsed="1"/>
-    <w:lsdException w:name="Table Web 2" w:semiHidden="1" w:unhideWhenUsed="1"/>
-    <w:lsdException w:name="Table Web 3" w:semiHidden="1" w:unhideWhenUsed="1"/>
     <w:lsdException w:name="Balloon Text" w:semiHidden="1" w:unhideWhenUsed="1"/>
     <w:lsdException w:name="Table Grid" w:uiPriority="39"/>
     <w:lsdException w:name="Table Theme" w:semiHidden="1" w:unhideWhenUsed="1"/>
@@ -3391,6 +2848,11 @@
     <w:lsdException w:name="List Table 5 Dark Accent 6" w:uiPriority="50"/>
     <w:lsdException w:name="List Table 6 Colorful Accent 6" w:uiPriority="51"/>
     <w:lsdException w:name="List Table 7 Colorful Accent 6" w:uiPriority="52"/>
+    <w:lsdException w:name="Mention" w:semiHidden="1" w:unhideWhenUsed="1"/>
+    <w:lsdException w:name="Smart Hyperlink" w:semiHidden="1" w:unhideWhenUsed="1"/>
+    <w:lsdException w:name="Hashtag" w:semiHidden="1" w:unhideWhenUsed="1"/>
+    <w:lsdException w:name="Unresolved Mention" w:semiHidden="1" w:unhideWhenUsed="1"/>
+    <w:lsdException w:name="Smart Link" w:semiHidden="1" w:unhideWhenUsed="1"/>
   </w:latentStyles>
   <w:style w:type="paragraph" w:default="1" w:styleId="Normal">
     <w:name w:val="Normal"/>
@@ -3521,6 +2983,29 @@
     <w:link w:val="Footer"/>
     <w:uiPriority w:val="99"/>
     <w:rsid w:val="00DE1370"/>
+  </w:style>
+  <w:style w:type="character" w:styleId="Hyperlink">
+    <w:name w:val="Hyperlink"/>
+    <w:basedOn w:val="DefaultParagraphFont"/>
+    <w:uiPriority w:val="99"/>
+    <w:unhideWhenUsed/>
+    <w:rsid w:val="00BC7352"/>
+    <w:rPr>
+      <w:color w:val="0563C1" w:themeColor="hyperlink"/>
+      <w:u w:val="single"/>
+    </w:rPr>
+  </w:style>
+  <w:style w:type="character" w:styleId="UnresolvedMention">
+    <w:name w:val="Unresolved Mention"/>
+    <w:basedOn w:val="DefaultParagraphFont"/>
+    <w:uiPriority w:val="99"/>
+    <w:semiHidden/>
+    <w:unhideWhenUsed/>
+    <w:rsid w:val="00BC7352"/>
+    <w:rPr>
+      <w:color w:val="605E5C"/>
+      <w:shd w:val="clear" w:color="auto" w:fill="E1DFDD"/>
+    </w:rPr>
   </w:style>
 </w:styles>
 </file>

</xml_diff>